<commit_message>
Add link to tutorial
</commit_message>
<xml_diff>
--- a/BÍ KÍP LÀM ROBOT MAZE RUNNER 2020.docx
+++ b/BÍ KÍP LÀM ROBOT MAZE RUNNER 2020.docx
@@ -59,14 +59,20 @@
           <w:ilvl w:val="1"/>
           <w:numId w:val="1"/>
         </w:numPr>
+        <w:rPr>
+          <w:b/>
+          <w:bCs/>
+          <w:sz w:val="26"/>
+          <w:szCs w:val="26"/>
+        </w:rPr>
       </w:pPr>
       <w:r>
         <w:rPr>
           <w:b/>
           <w:bCs/>
           <w:noProof/>
-          <w:sz w:val="30"/>
-          <w:szCs w:val="30"/>
+          <w:sz w:val="34"/>
+          <w:szCs w:val="34"/>
         </w:rPr>
         <w:drawing>
           <wp:anchor distT="0" distB="0" distL="114300" distR="114300" simplePos="0" relativeHeight="251636224" behindDoc="0" locked="0" layoutInCell="1" allowOverlap="1">
@@ -92,7 +98,7 @@
                     <pic:cNvPicPr/>
                   </pic:nvPicPr>
                   <pic:blipFill>
-                    <a:blip r:embed="rId5">
+                    <a:blip r:embed="rId6">
                       <a:extLst>
                         <a:ext uri="{28A0092B-C50C-407E-A947-70E740481C1C}">
                           <a14:useLocalDpi xmlns:a14="http://schemas.microsoft.com/office/drawing/2010/main" val="0"/>
@@ -125,6 +131,12 @@
         </w:drawing>
       </w:r>
       <w:r>
+        <w:rPr>
+          <w:b/>
+          <w:bCs/>
+          <w:sz w:val="26"/>
+          <w:szCs w:val="26"/>
+        </w:rPr>
         <w:t>Cơ khí:</w:t>
       </w:r>
     </w:p>
@@ -215,7 +227,7 @@
                     <pic:cNvPicPr/>
                   </pic:nvPicPr>
                   <pic:blipFill>
-                    <a:blip r:embed="rId6" cstate="print">
+                    <a:blip r:embed="rId7" cstate="print">
                       <a:extLst>
                         <a:ext uri="{28A0092B-C50C-407E-A947-70E740481C1C}">
                           <a14:useLocalDpi xmlns:a14="http://schemas.microsoft.com/office/drawing/2010/main" val="0"/>
@@ -255,6 +267,7 @@
     <w:p>
       <w:pPr>
         <w:ind w:left="360"/>
+        <w:jc w:val="center"/>
         <w:rPr>
           <w:sz w:val="30"/>
           <w:szCs w:val="30"/>
@@ -271,6 +284,7 @@
     <w:p>
       <w:pPr>
         <w:ind w:left="360"/>
+        <w:jc w:val="center"/>
         <w:rPr>
           <w:sz w:val="30"/>
           <w:szCs w:val="30"/>
@@ -280,6 +294,7 @@
     <w:p>
       <w:pPr>
         <w:ind w:left="360"/>
+        <w:jc w:val="center"/>
         <w:rPr>
           <w:sz w:val="30"/>
           <w:szCs w:val="30"/>
@@ -289,6 +304,7 @@
     <w:p>
       <w:pPr>
         <w:ind w:left="360"/>
+        <w:jc w:val="center"/>
         <w:rPr>
           <w:sz w:val="30"/>
           <w:szCs w:val="30"/>
@@ -298,6 +314,7 @@
     <w:p>
       <w:pPr>
         <w:ind w:left="360"/>
+        <w:jc w:val="center"/>
         <w:rPr>
           <w:sz w:val="30"/>
           <w:szCs w:val="30"/>
@@ -307,6 +324,7 @@
     <w:p>
       <w:pPr>
         <w:ind w:left="360"/>
+        <w:jc w:val="center"/>
         <w:rPr>
           <w:sz w:val="30"/>
           <w:szCs w:val="30"/>
@@ -316,6 +334,7 @@
     <w:p>
       <w:pPr>
         <w:ind w:left="360"/>
+        <w:jc w:val="center"/>
         <w:rPr>
           <w:sz w:val="30"/>
           <w:szCs w:val="30"/>
@@ -325,6 +344,7 @@
     <w:p>
       <w:pPr>
         <w:ind w:left="360"/>
+        <w:jc w:val="center"/>
         <w:rPr>
           <w:sz w:val="30"/>
           <w:szCs w:val="30"/>
@@ -334,6 +354,7 @@
     <w:p>
       <w:pPr>
         <w:ind w:left="360"/>
+        <w:jc w:val="center"/>
         <w:rPr>
           <w:sz w:val="30"/>
           <w:szCs w:val="30"/>
@@ -343,6 +364,7 @@
     <w:p>
       <w:pPr>
         <w:ind w:left="360"/>
+        <w:jc w:val="center"/>
         <w:rPr>
           <w:sz w:val="32"/>
           <w:szCs w:val="32"/>
@@ -378,7 +400,7 @@
                     <pic:cNvPicPr/>
                   </pic:nvPicPr>
                   <pic:blipFill>
-                    <a:blip r:embed="rId7" cstate="print">
+                    <a:blip r:embed="rId8" cstate="print">
                       <a:extLst>
                         <a:ext uri="{28A0092B-C50C-407E-A947-70E740481C1C}">
                           <a14:useLocalDpi xmlns:a14="http://schemas.microsoft.com/office/drawing/2010/main" val="0"/>
@@ -435,69 +457,77 @@
     <w:p>
       <w:pPr>
         <w:ind w:left="360"/>
-        <w:rPr>
-          <w:sz w:val="32"/>
-          <w:szCs w:val="32"/>
-        </w:rPr>
-      </w:pPr>
-    </w:p>
-    <w:p>
-      <w:pPr>
-        <w:ind w:left="360"/>
-        <w:rPr>
-          <w:sz w:val="32"/>
-          <w:szCs w:val="32"/>
-        </w:rPr>
-      </w:pPr>
-    </w:p>
-    <w:p>
-      <w:pPr>
-        <w:ind w:left="360"/>
-        <w:rPr>
-          <w:sz w:val="32"/>
-          <w:szCs w:val="32"/>
-        </w:rPr>
-      </w:pPr>
-    </w:p>
-    <w:p>
-      <w:pPr>
-        <w:ind w:left="360"/>
-        <w:rPr>
-          <w:sz w:val="32"/>
-          <w:szCs w:val="32"/>
-        </w:rPr>
-      </w:pPr>
-    </w:p>
-    <w:p>
-      <w:pPr>
-        <w:ind w:left="360"/>
-        <w:rPr>
-          <w:sz w:val="32"/>
-          <w:szCs w:val="32"/>
-        </w:rPr>
-      </w:pPr>
-    </w:p>
-    <w:p>
-      <w:pPr>
-        <w:ind w:left="360"/>
-        <w:rPr>
-          <w:sz w:val="32"/>
-          <w:szCs w:val="32"/>
-        </w:rPr>
-      </w:pPr>
-    </w:p>
-    <w:p>
-      <w:pPr>
-        <w:ind w:left="360"/>
-        <w:rPr>
-          <w:sz w:val="32"/>
-          <w:szCs w:val="32"/>
-        </w:rPr>
-      </w:pPr>
-    </w:p>
-    <w:p>
-      <w:pPr>
-        <w:ind w:left="360"/>
+        <w:jc w:val="center"/>
+        <w:rPr>
+          <w:sz w:val="32"/>
+          <w:szCs w:val="32"/>
+        </w:rPr>
+      </w:pPr>
+    </w:p>
+    <w:p>
+      <w:pPr>
+        <w:ind w:left="360"/>
+        <w:jc w:val="center"/>
+        <w:rPr>
+          <w:sz w:val="32"/>
+          <w:szCs w:val="32"/>
+        </w:rPr>
+      </w:pPr>
+    </w:p>
+    <w:p>
+      <w:pPr>
+        <w:ind w:left="360"/>
+        <w:jc w:val="center"/>
+        <w:rPr>
+          <w:sz w:val="32"/>
+          <w:szCs w:val="32"/>
+        </w:rPr>
+      </w:pPr>
+    </w:p>
+    <w:p>
+      <w:pPr>
+        <w:ind w:left="360"/>
+        <w:jc w:val="center"/>
+        <w:rPr>
+          <w:sz w:val="32"/>
+          <w:szCs w:val="32"/>
+        </w:rPr>
+      </w:pPr>
+    </w:p>
+    <w:p>
+      <w:pPr>
+        <w:ind w:left="360"/>
+        <w:jc w:val="center"/>
+        <w:rPr>
+          <w:sz w:val="32"/>
+          <w:szCs w:val="32"/>
+        </w:rPr>
+      </w:pPr>
+    </w:p>
+    <w:p>
+      <w:pPr>
+        <w:ind w:left="360"/>
+        <w:jc w:val="center"/>
+        <w:rPr>
+          <w:sz w:val="32"/>
+          <w:szCs w:val="32"/>
+        </w:rPr>
+      </w:pPr>
+    </w:p>
+    <w:p>
+      <w:pPr>
+        <w:ind w:left="360"/>
+        <w:jc w:val="center"/>
+        <w:rPr>
+          <w:sz w:val="32"/>
+          <w:szCs w:val="32"/>
+        </w:rPr>
+      </w:pPr>
+    </w:p>
+    <w:p>
+      <w:pPr>
+        <w:ind w:left="360"/>
+        <w:jc w:val="center"/>
         <w:rPr>
           <w:sz w:val="32"/>
           <w:szCs w:val="32"/>
@@ -534,7 +564,7 @@
                     <pic:cNvPicPr/>
                   </pic:nvPicPr>
                   <pic:blipFill>
-                    <a:blip r:embed="rId8" cstate="print">
+                    <a:blip r:embed="rId9" cstate="print">
                       <a:extLst>
                         <a:ext uri="{28A0092B-C50C-407E-A947-70E740481C1C}">
                           <a14:useLocalDpi xmlns:a14="http://schemas.microsoft.com/office/drawing/2010/main" val="0"/>
@@ -570,6 +600,7 @@
     <w:p>
       <w:pPr>
         <w:ind w:left="360"/>
+        <w:jc w:val="center"/>
         <w:rPr>
           <w:sz w:val="32"/>
           <w:szCs w:val="32"/>
@@ -586,78 +617,87 @@
     <w:p>
       <w:pPr>
         <w:ind w:left="360"/>
-        <w:rPr>
-          <w:sz w:val="32"/>
-          <w:szCs w:val="32"/>
-        </w:rPr>
-      </w:pPr>
-    </w:p>
-    <w:p>
-      <w:pPr>
-        <w:ind w:left="360"/>
-        <w:rPr>
-          <w:sz w:val="32"/>
-          <w:szCs w:val="32"/>
-        </w:rPr>
-      </w:pPr>
-    </w:p>
-    <w:p>
-      <w:pPr>
-        <w:ind w:left="360"/>
-        <w:rPr>
-          <w:sz w:val="32"/>
-          <w:szCs w:val="32"/>
-        </w:rPr>
-      </w:pPr>
-    </w:p>
-    <w:p>
-      <w:pPr>
-        <w:ind w:left="360"/>
-        <w:rPr>
-          <w:sz w:val="32"/>
-          <w:szCs w:val="32"/>
-        </w:rPr>
-      </w:pPr>
-    </w:p>
-    <w:p>
-      <w:pPr>
-        <w:ind w:left="360"/>
-        <w:rPr>
-          <w:sz w:val="32"/>
-          <w:szCs w:val="32"/>
-        </w:rPr>
-      </w:pPr>
-    </w:p>
-    <w:p>
-      <w:pPr>
-        <w:ind w:left="360"/>
-        <w:rPr>
-          <w:sz w:val="32"/>
-          <w:szCs w:val="32"/>
-        </w:rPr>
-      </w:pPr>
-    </w:p>
-    <w:p>
-      <w:pPr>
-        <w:ind w:left="360"/>
-        <w:rPr>
-          <w:sz w:val="32"/>
-          <w:szCs w:val="32"/>
-        </w:rPr>
-      </w:pPr>
-    </w:p>
-    <w:p>
-      <w:pPr>
-        <w:ind w:left="360"/>
-        <w:rPr>
-          <w:sz w:val="32"/>
-          <w:szCs w:val="32"/>
-        </w:rPr>
-      </w:pPr>
-    </w:p>
-    <w:p>
-      <w:pPr>
-        <w:ind w:left="360"/>
+        <w:jc w:val="center"/>
+        <w:rPr>
+          <w:sz w:val="32"/>
+          <w:szCs w:val="32"/>
+        </w:rPr>
+      </w:pPr>
+    </w:p>
+    <w:p>
+      <w:pPr>
+        <w:ind w:left="360"/>
+        <w:jc w:val="center"/>
+        <w:rPr>
+          <w:sz w:val="32"/>
+          <w:szCs w:val="32"/>
+        </w:rPr>
+      </w:pPr>
+    </w:p>
+    <w:p>
+      <w:pPr>
+        <w:ind w:left="360"/>
+        <w:jc w:val="center"/>
+        <w:rPr>
+          <w:sz w:val="32"/>
+          <w:szCs w:val="32"/>
+        </w:rPr>
+      </w:pPr>
+    </w:p>
+    <w:p>
+      <w:pPr>
+        <w:ind w:left="360"/>
+        <w:jc w:val="center"/>
+        <w:rPr>
+          <w:sz w:val="32"/>
+          <w:szCs w:val="32"/>
+        </w:rPr>
+      </w:pPr>
+    </w:p>
+    <w:p>
+      <w:pPr>
+        <w:ind w:left="360"/>
+        <w:jc w:val="center"/>
+        <w:rPr>
+          <w:sz w:val="32"/>
+          <w:szCs w:val="32"/>
+        </w:rPr>
+      </w:pPr>
+    </w:p>
+    <w:p>
+      <w:pPr>
+        <w:ind w:left="360"/>
+        <w:jc w:val="center"/>
+        <w:rPr>
+          <w:sz w:val="32"/>
+          <w:szCs w:val="32"/>
+        </w:rPr>
+      </w:pPr>
+    </w:p>
+    <w:p>
+      <w:pPr>
+        <w:ind w:left="360"/>
+        <w:jc w:val="center"/>
+        <w:rPr>
+          <w:sz w:val="32"/>
+          <w:szCs w:val="32"/>
+        </w:rPr>
+      </w:pPr>
+    </w:p>
+    <w:p>
+      <w:pPr>
+        <w:ind w:left="360"/>
+        <w:jc w:val="center"/>
+        <w:rPr>
+          <w:sz w:val="32"/>
+          <w:szCs w:val="32"/>
+        </w:rPr>
+      </w:pPr>
+    </w:p>
+    <w:p>
+      <w:pPr>
+        <w:ind w:left="360"/>
+        <w:jc w:val="center"/>
         <w:rPr>
           <w:sz w:val="32"/>
           <w:szCs w:val="32"/>
@@ -694,7 +734,7 @@
                     <pic:cNvPicPr/>
                   </pic:nvPicPr>
                   <pic:blipFill>
-                    <a:blip r:embed="rId9" cstate="print">
+                    <a:blip r:embed="rId10" cstate="print">
                       <a:extLst>
                         <a:ext uri="{28A0092B-C50C-407E-A947-70E740481C1C}">
                           <a14:useLocalDpi xmlns:a14="http://schemas.microsoft.com/office/drawing/2010/main" val="0"/>
@@ -730,15 +770,17 @@
     <w:p>
       <w:pPr>
         <w:ind w:left="360"/>
-        <w:rPr>
-          <w:sz w:val="32"/>
-          <w:szCs w:val="32"/>
-        </w:rPr>
-      </w:pPr>
-    </w:p>
-    <w:p>
-      <w:pPr>
-        <w:ind w:left="360"/>
+        <w:jc w:val="center"/>
+        <w:rPr>
+          <w:sz w:val="32"/>
+          <w:szCs w:val="32"/>
+        </w:rPr>
+      </w:pPr>
+    </w:p>
+    <w:p>
+      <w:pPr>
+        <w:ind w:left="360"/>
+        <w:jc w:val="center"/>
         <w:rPr>
           <w:sz w:val="32"/>
           <w:szCs w:val="32"/>
@@ -823,12 +865,16 @@
           <w:numId w:val="1"/>
         </w:numPr>
         <w:rPr>
-          <w:sz w:val="32"/>
-          <w:szCs w:val="32"/>
-        </w:rPr>
-      </w:pPr>
-      <w:r>
-        <w:rPr>
+          <w:b/>
+          <w:bCs/>
+          <w:sz w:val="32"/>
+          <w:szCs w:val="32"/>
+        </w:rPr>
+      </w:pPr>
+      <w:r>
+        <w:rPr>
+          <w:b/>
+          <w:bCs/>
           <w:noProof/>
           <w:sz w:val="32"/>
           <w:szCs w:val="32"/>
@@ -858,7 +904,7 @@
                     <pic:cNvPicPr/>
                   </pic:nvPicPr>
                   <pic:blipFill>
-                    <a:blip r:embed="rId10" cstate="print">
+                    <a:blip r:embed="rId11" cstate="print">
                       <a:extLst>
                         <a:ext uri="{28A0092B-C50C-407E-A947-70E740481C1C}">
                           <a14:useLocalDpi xmlns:a14="http://schemas.microsoft.com/office/drawing/2010/main" val="0"/>
@@ -886,6 +932,8 @@
       </w:r>
       <w:r>
         <w:rPr>
+          <w:b/>
+          <w:bCs/>
           <w:sz w:val="32"/>
           <w:szCs w:val="32"/>
         </w:rPr>
@@ -895,6 +943,17 @@
     <w:p>
       <w:pPr>
         <w:pStyle w:val="ListParagraph"/>
+        <w:ind w:left="0" w:firstLine="720"/>
+        <w:rPr>
+          <w:sz w:val="32"/>
+          <w:szCs w:val="32"/>
+        </w:rPr>
+      </w:pPr>
+    </w:p>
+    <w:p>
+      <w:pPr>
+        <w:pStyle w:val="ListParagraph"/>
+        <w:ind w:left="0" w:firstLine="720"/>
         <w:rPr>
           <w:sz w:val="32"/>
           <w:szCs w:val="32"/>
@@ -911,6 +970,7 @@
     <w:p>
       <w:pPr>
         <w:pStyle w:val="ListParagraph"/>
+        <w:ind w:left="0" w:firstLine="720"/>
         <w:rPr>
           <w:sz w:val="32"/>
           <w:szCs w:val="32"/>
@@ -927,6 +987,7 @@
     <w:p>
       <w:pPr>
         <w:pStyle w:val="ListParagraph"/>
+        <w:ind w:left="0"/>
         <w:rPr>
           <w:sz w:val="32"/>
           <w:szCs w:val="32"/>
@@ -944,6 +1005,7 @@
     <w:p>
       <w:pPr>
         <w:pStyle w:val="ListParagraph"/>
+        <w:ind w:left="0"/>
         <w:rPr>
           <w:sz w:val="32"/>
           <w:szCs w:val="32"/>
@@ -961,6 +1023,25 @@
     <w:p>
       <w:pPr>
         <w:pStyle w:val="ListParagraph"/>
+        <w:ind w:left="0"/>
+        <w:rPr>
+          <w:sz w:val="32"/>
+          <w:szCs w:val="32"/>
+        </w:rPr>
+      </w:pPr>
+      <w:r>
+        <w:rPr>
+          <w:sz w:val="32"/>
+          <w:szCs w:val="32"/>
+        </w:rPr>
+        <w:tab/>
+        <w:t>+ Nguồn cấp cho động cơ nối vào 2 cổng 12V và GND trên L298N.</w:t>
+      </w:r>
+    </w:p>
+    <w:p>
+      <w:pPr>
+        <w:pStyle w:val="ListParagraph"/>
+        <w:ind w:left="0"/>
         <w:rPr>
           <w:sz w:val="32"/>
           <w:szCs w:val="32"/>
@@ -973,7 +1054,7 @@
         </w:rPr>
         <w:lastRenderedPageBreak/>
         <w:tab/>
-        <w:t>+ Nguồn cấp cho động cơ nối vào 2 cổng 12V và GND trên L298N.</w:t>
+        <w:t>+ Nguồn cấp cho arduino lấy từ cổng 5V trên Driver L298N.</w:t>
       </w:r>
     </w:p>
     <w:p>
@@ -984,34 +1065,22 @@
           <w:szCs w:val="32"/>
         </w:rPr>
       </w:pPr>
-      <w:r>
-        <w:rPr>
-          <w:sz w:val="32"/>
-          <w:szCs w:val="32"/>
-        </w:rPr>
-        <w:tab/>
-        <w:t>+ Nguồn cấp cho arduino lấy từ cổng 5V trên Driver L298N.</w:t>
-      </w:r>
     </w:p>
     <w:p>
       <w:pPr>
         <w:pStyle w:val="ListParagraph"/>
-        <w:rPr>
-          <w:sz w:val="32"/>
-          <w:szCs w:val="32"/>
-        </w:rPr>
-      </w:pPr>
-    </w:p>
-    <w:p>
-      <w:pPr>
-        <w:pStyle w:val="ListParagraph"/>
-        <w:rPr>
-          <w:sz w:val="32"/>
-          <w:szCs w:val="32"/>
-        </w:rPr>
-      </w:pPr>
-      <w:r>
-        <w:rPr>
+        <w:ind w:left="0"/>
+        <w:rPr>
+          <w:b/>
+          <w:bCs/>
+          <w:sz w:val="32"/>
+          <w:szCs w:val="32"/>
+        </w:rPr>
+      </w:pPr>
+      <w:r>
+        <w:rPr>
+          <w:b/>
+          <w:bCs/>
           <w:sz w:val="32"/>
           <w:szCs w:val="32"/>
         </w:rPr>
@@ -1019,6 +1088,8 @@
       </w:r>
       <w:r>
         <w:rPr>
+          <w:b/>
+          <w:bCs/>
           <w:sz w:val="32"/>
           <w:szCs w:val="32"/>
         </w:rPr>
@@ -1029,6 +1100,10 @@
     <w:p>
       <w:pPr>
         <w:pStyle w:val="ListParagraph"/>
+        <w:tabs>
+          <w:tab w:val="left" w:pos="1440"/>
+        </w:tabs>
+        <w:ind w:left="1440" w:hanging="1440"/>
         <w:rPr>
           <w:sz w:val="32"/>
           <w:szCs w:val="32"/>
@@ -1040,10 +1115,42 @@
           <w:szCs w:val="32"/>
         </w:rPr>
         <w:br/>
-        <w:t>Code mẫu cho arduino sẽ liên tục được cập nhật trên link sau:</w:t>
+        <w:t>Code mẫu sẽ liên tục được cập nhật trên link sau:</w:t>
       </w:r>
       <w:bookmarkStart w:id="0" w:name="_GoBack"/>
       <w:bookmarkEnd w:id="0"/>
+    </w:p>
+    <w:p>
+      <w:pPr>
+        <w:pStyle w:val="ListParagraph"/>
+        <w:tabs>
+          <w:tab w:val="left" w:pos="1440"/>
+        </w:tabs>
+        <w:ind w:left="1440" w:hanging="1440"/>
+        <w:rPr>
+          <w:b/>
+          <w:bCs/>
+          <w:sz w:val="40"/>
+          <w:szCs w:val="40"/>
+        </w:rPr>
+      </w:pPr>
+      <w:r>
+        <w:rPr>
+          <w:sz w:val="30"/>
+          <w:szCs w:val="30"/>
+        </w:rPr>
+        <w:tab/>
+      </w:r>
+      <w:hyperlink r:id="rId12" w:history="1">
+        <w:r>
+          <w:rPr>
+            <w:rStyle w:val="Hyperlink"/>
+            <w:sz w:val="30"/>
+            <w:szCs w:val="30"/>
+          </w:rPr>
+          <w:t>https://github.com/dltronganh/MazeRunner2020</w:t>
+        </w:r>
+      </w:hyperlink>
     </w:p>
     <w:sectPr>
       <w:pgSz w:w="12240" w:h="15840"/>
@@ -1589,6 +1696,29 @@
       <w:contextualSpacing/>
     </w:pPr>
   </w:style>
+  <w:style w:type="character" w:styleId="Hyperlink">
+    <w:name w:val="Hyperlink"/>
+    <w:basedOn w:val="DefaultParagraphFont"/>
+    <w:uiPriority w:val="99"/>
+    <w:unhideWhenUsed/>
+    <w:rsid w:val="00B86048"/>
+    <w:rPr>
+      <w:color w:val="0000FF"/>
+      <w:u w:val="single"/>
+    </w:rPr>
+  </w:style>
+  <w:style w:type="character" w:styleId="UnresolvedMention">
+    <w:name w:val="Unresolved Mention"/>
+    <w:basedOn w:val="DefaultParagraphFont"/>
+    <w:uiPriority w:val="99"/>
+    <w:semiHidden/>
+    <w:unhideWhenUsed/>
+    <w:rsid w:val="00B86048"/>
+    <w:rPr>
+      <w:color w:val="605E5C"/>
+      <w:shd w:val="clear" w:color="auto" w:fill="E1DFDD"/>
+    </w:rPr>
+  </w:style>
 </w:styles>
 </file>
 
@@ -1875,4 +2005,16 @@
   <a:objectDefaults/>
   <a:extraClrSchemeLst/>
 </a:theme>
+</file>
+
+<file path=customXml/item1.xml><?xml version="1.0" encoding="utf-8"?>
+<b:Sources xmlns:b="http://schemas.openxmlformats.org/officeDocument/2006/bibliography" xmlns="http://schemas.openxmlformats.org/officeDocument/2006/bibliography" SelectedStyle="\APASixthEditionOfficeOnline.xsl" StyleName="APA" Version="6"/>
+</file>
+
+<file path=customXml/itemProps1.xml><?xml version="1.0" encoding="utf-8"?>
+<ds:datastoreItem xmlns:ds="http://schemas.openxmlformats.org/officeDocument/2006/customXml" ds:itemID="{DCED2CDE-7D5B-4516-81D3-924C8BED6B01}">
+  <ds:schemaRefs>
+    <ds:schemaRef ds:uri="http://schemas.openxmlformats.org/officeDocument/2006/bibliography"/>
+  </ds:schemaRefs>
+</ds:datastoreItem>
 </file>
</xml_diff>